<commit_message>
updated images and some explanations
</commit_message>
<xml_diff>
--- a/Documentación equities ranking platform.docx
+++ b/Documentación equities ranking platform.docx
@@ -1402,21 +1402,7 @@
         <w:rPr>
           <w:lang w:bidi="es-ES"/>
         </w:rPr>
-        <w:t xml:space="preserve"> y cumplir con los </w:t>
-      </w:r>
-      <w:bookmarkStart w:id="2" w:name="_GoBack"/>
-      <w:r>
-        <w:rPr>
-          <w:lang w:bidi="es-ES"/>
-        </w:rPr>
-        <w:t>requ</w:t>
-      </w:r>
-      <w:bookmarkEnd w:id="2"/>
-      <w:r>
-        <w:rPr>
-          <w:lang w:bidi="es-ES"/>
-        </w:rPr>
-        <w:t>isitos de los paquetes supletorios especificados en ‘</w:t>
+        <w:t xml:space="preserve"> y cumplir con los requisitos de los paquetes supletorios especificados en ‘</w:t>
       </w:r>
       <w:r>
         <w:rPr>
@@ -1586,14 +1572,14 @@
           <w:lang w:bidi="es-ES"/>
         </w:rPr>
       </w:pPr>
-      <w:bookmarkStart w:id="3" w:name="_Toc134438910"/>
+      <w:bookmarkStart w:id="2" w:name="_Toc134438910"/>
       <w:r>
         <w:rPr>
           <w:lang w:bidi="es-ES"/>
         </w:rPr>
         <w:t>Clonar el repositorio al disco</w:t>
       </w:r>
-      <w:bookmarkEnd w:id="3"/>
+      <w:bookmarkEnd w:id="2"/>
     </w:p>
     <w:p>
       <w:pPr>
@@ -1970,6 +1956,30 @@
         <w:rPr>
           <w:lang w:bidi="es-ES"/>
         </w:rPr>
+        <w:t xml:space="preserve"> desde la </w:t>
+      </w:r>
+      <w:r>
+        <w:rPr>
+          <w:lang w:bidi="es-ES"/>
+        </w:rPr>
+        <w:t>última</w:t>
+      </w:r>
+      <w:r>
+        <w:rPr>
+          <w:lang w:bidi="es-ES"/>
+        </w:rPr>
+        <w:t xml:space="preserve"> vez que se insta</w:t>
+      </w:r>
+      <w:r>
+        <w:rPr>
+          <w:lang w:bidi="es-ES"/>
+        </w:rPr>
+        <w:t>ló el código</w:t>
+      </w:r>
+      <w:r>
+        <w:rPr>
+          <w:lang w:bidi="es-ES"/>
+        </w:rPr>
         <w:t>.</w:t>
       </w:r>
       <w:r>
@@ -2040,7 +2050,7 @@
       <w:pPr>
         <w:pStyle w:val="Ttulo2"/>
       </w:pPr>
-      <w:bookmarkStart w:id="4" w:name="_Toc134438911"/>
+      <w:bookmarkStart w:id="3" w:name="_Toc134438911"/>
       <w:r>
         <w:t xml:space="preserve">Crear </w:t>
       </w:r>
@@ -2053,7 +2063,7 @@
       <w:r>
         <w:t xml:space="preserve"> e Instalar paquetes</w:t>
       </w:r>
-      <w:bookmarkEnd w:id="4"/>
+      <w:bookmarkEnd w:id="3"/>
     </w:p>
     <w:p>
       <w:pPr>
@@ -2661,10 +2671,10 @@
           <w:lang w:val="en-GB"/>
         </w:rPr>
         <w:drawing>
-          <wp:inline distT="0" distB="0" distL="0" distR="0" wp14:anchorId="767B0B9E" wp14:editId="03BFCBE1">
-            <wp:extent cx="5400040" cy="916940"/>
-            <wp:effectExtent l="19050" t="19050" r="10160" b="16510"/>
-            <wp:docPr id="10" name="Imagen 10"/>
+          <wp:inline distT="0" distB="0" distL="0" distR="0" wp14:anchorId="09F42EDA" wp14:editId="7035C930">
+            <wp:extent cx="5400040" cy="701040"/>
+            <wp:effectExtent l="0" t="0" r="0" b="3810"/>
+            <wp:docPr id="18" name="Imagen 18"/>
             <wp:cNvGraphicFramePr>
               <a:graphicFrameLocks xmlns:a="http://schemas.openxmlformats.org/drawingml/2006/main" noChangeAspect="1"/>
             </wp:cNvGraphicFramePr>
@@ -2684,16 +2694,11 @@
                   <pic:spPr>
                     <a:xfrm>
                       <a:off x="0" y="0"/>
-                      <a:ext cx="5400040" cy="916940"/>
+                      <a:ext cx="5400040" cy="701040"/>
                     </a:xfrm>
                     <a:prstGeom prst="rect">
                       <a:avLst/>
                     </a:prstGeom>
-                    <a:ln w="22225">
-                      <a:solidFill>
-                        <a:schemeClr val="tx1"/>
-                      </a:solidFill>
-                    </a:ln>
                   </pic:spPr>
                 </pic:pic>
               </a:graphicData>
@@ -2721,12 +2726,12 @@
       <w:pPr>
         <w:pStyle w:val="Ttulo1"/>
       </w:pPr>
-      <w:bookmarkStart w:id="5" w:name="_Toc134438912"/>
+      <w:bookmarkStart w:id="4" w:name="_Toc134438912"/>
       <w:r>
         <w:lastRenderedPageBreak/>
         <w:t>Corriendo el Programa</w:t>
       </w:r>
-      <w:bookmarkEnd w:id="5"/>
+      <w:bookmarkEnd w:id="4"/>
     </w:p>
     <w:p>
       <w:r>
@@ -2753,10 +2758,12 @@
           <w:numId w:val="3"/>
         </w:numPr>
       </w:pPr>
+      <w:bookmarkStart w:id="5" w:name="_GoBack"/>
       <w:r>
         <w:t>Activar el entorno virtual que cumple con los requisitos</w:t>
       </w:r>
     </w:p>
+    <w:bookmarkEnd w:id="5"/>
     <w:p>
       <w:pPr>
         <w:pStyle w:val="Prrafodelista"/>
@@ -2862,10 +2869,10 @@
           <w:color w:val="A6A6A6" w:themeColor="background1" w:themeShade="A6"/>
         </w:rPr>
         <w:drawing>
-          <wp:inline distT="0" distB="0" distL="0" distR="0" wp14:anchorId="3A1992D2" wp14:editId="5BC4E258">
-            <wp:extent cx="5400040" cy="1143000"/>
-            <wp:effectExtent l="0" t="0" r="0" b="0"/>
-            <wp:docPr id="6" name="Imagen 6"/>
+          <wp:inline distT="0" distB="0" distL="0" distR="0" wp14:anchorId="37C70D8D" wp14:editId="79B01D1D">
+            <wp:extent cx="5400040" cy="1196975"/>
+            <wp:effectExtent l="0" t="0" r="0" b="3175"/>
+            <wp:docPr id="24" name="Imagen 24"/>
             <wp:cNvGraphicFramePr>
               <a:graphicFrameLocks xmlns:a="http://schemas.openxmlformats.org/drawingml/2006/main" noChangeAspect="1"/>
             </wp:cNvGraphicFramePr>
@@ -2876,20 +2883,27 @@
                     <pic:cNvPr id="1" name=""/>
                     <pic:cNvPicPr/>
                   </pic:nvPicPr>
-                  <pic:blipFill>
+                  <pic:blipFill rotWithShape="1">
                     <a:blip r:embed="rId20"/>
-                    <a:stretch>
-                      <a:fillRect/>
-                    </a:stretch>
+                    <a:srcRect t="2078"/>
+                    <a:stretch/>
                   </pic:blipFill>
-                  <pic:spPr>
+                  <pic:spPr bwMode="auto">
                     <a:xfrm>
                       <a:off x="0" y="0"/>
-                      <a:ext cx="5400040" cy="1143000"/>
+                      <a:ext cx="5400040" cy="1196975"/>
                     </a:xfrm>
                     <a:prstGeom prst="rect">
                       <a:avLst/>
                     </a:prstGeom>
+                    <a:ln>
+                      <a:noFill/>
+                    </a:ln>
+                    <a:extLst>
+                      <a:ext uri="{53640926-AAD7-44D8-BBD7-CCE9431645EC}">
+                        <a14:shadowObscured xmlns:a14="http://schemas.microsoft.com/office/drawing/2010/main"/>
+                      </a:ext>
+                    </a:extLst>
                   </pic:spPr>
                 </pic:pic>
               </a:graphicData>
@@ -2952,7 +2966,13 @@
         <w:t>Así</w:t>
       </w:r>
       <w:r>
-        <w:t xml:space="preserve"> se entiende el comportamiento de cada cuantil y, si se establece una relación </w:t>
+        <w:t xml:space="preserve"> se entiende el comportamiento de cada cuantil</w:t>
+      </w:r>
+      <w:r>
+        <w:t>,</w:t>
+      </w:r>
+      <w:r>
+        <w:t xml:space="preserve"> y, si se establece una relación </w:t>
       </w:r>
       <w:r>
         <w:t xml:space="preserve">progresiva entre las rentabilidades medias de los </w:t>
@@ -2961,7 +2981,13 @@
         <w:t>cuantiles</w:t>
       </w:r>
       <w:r>
-        <w:t xml:space="preserve">, se puede entender que el indicador en cuestión </w:t>
+        <w:t xml:space="preserve">, se puede </w:t>
+      </w:r>
+      <w:r>
+        <w:t>decir</w:t>
+      </w:r>
+      <w:r>
+        <w:t xml:space="preserve"> que el indicador en cuestión </w:t>
       </w:r>
       <w:r>
         <w:t>esta correlacionado</w:t>
@@ -2993,10 +3019,10 @@
           <w:noProof/>
         </w:rPr>
         <w:drawing>
-          <wp:inline distT="0" distB="0" distL="0" distR="0" wp14:anchorId="2267E9AA" wp14:editId="71397A91">
-            <wp:extent cx="3472306" cy="2250219"/>
-            <wp:effectExtent l="19050" t="19050" r="13970" b="17145"/>
-            <wp:docPr id="15" name="Imagen 15"/>
+          <wp:inline distT="0" distB="0" distL="0" distR="0" wp14:anchorId="74203AE4" wp14:editId="694DF02B">
+            <wp:extent cx="3397375" cy="2171700"/>
+            <wp:effectExtent l="19050" t="19050" r="12700" b="19050"/>
+            <wp:docPr id="26" name="Imagen 26"/>
             <wp:cNvGraphicFramePr>
               <a:graphicFrameLocks xmlns:a="http://schemas.openxmlformats.org/drawingml/2006/main" noChangeAspect="1"/>
             </wp:cNvGraphicFramePr>
@@ -3016,7 +3042,7 @@
                   <pic:spPr>
                     <a:xfrm>
                       <a:off x="0" y="0"/>
-                      <a:ext cx="3521160" cy="2281879"/>
+                      <a:ext cx="3422624" cy="2187840"/>
                     </a:xfrm>
                     <a:prstGeom prst="rect">
                       <a:avLst/>
@@ -3132,7 +3158,24 @@
       </w:r>
       <w:bookmarkStart w:id="8" w:name="total_de_casillas"/>
       <w:r>
-        <w:t xml:space="preserve">el total de casillas en la misma. </w:t>
+        <w:t xml:space="preserve">el </w:t>
+      </w:r>
+      <w:r>
+        <w:t xml:space="preserve">valor </w:t>
+      </w:r>
+      <w:r>
+        <w:t>‘</w:t>
+      </w:r>
+      <w:proofErr w:type="spellStart"/>
+      <w:r>
+        <w:t>Expected</w:t>
+      </w:r>
+      <w:proofErr w:type="spellEnd"/>
+      <w:r>
+        <w:t xml:space="preserve"> Stocks Per Date’</w:t>
+      </w:r>
+      <w:r>
+        <w:t xml:space="preserve">. </w:t>
       </w:r>
       <w:bookmarkEnd w:id="8"/>
       <w:r>
@@ -3142,7 +3185,21 @@
         <w:t>parámetro</w:t>
       </w:r>
       <w:r>
-        <w:t xml:space="preserve"> se establece en 0.8 y un 21% de los valores en una </w:t>
+        <w:t xml:space="preserve"> se establece en 0.8 y </w:t>
+      </w:r>
+      <w:r>
+        <w:t xml:space="preserve">más de 120 (20% de 600 – el valor predeterminado de </w:t>
+      </w:r>
+      <w:proofErr w:type="spellStart"/>
+      <w:r>
+        <w:t>expected</w:t>
+      </w:r>
+      <w:proofErr w:type="spellEnd"/>
+      <w:r>
+        <w:t xml:space="preserve"> stocks per date)</w:t>
+      </w:r>
+      <w:r>
+        <w:t xml:space="preserve"> de los valores en una </w:t>
       </w:r>
       <w:r>
         <w:t xml:space="preserve">fecha </w:t>
@@ -3298,9 +3355,9 @@
           <w:noProof/>
         </w:rPr>
         <w:drawing>
-          <wp:inline distT="0" distB="0" distL="0" distR="0" wp14:anchorId="36EEFA6E" wp14:editId="23A01BB8">
-            <wp:extent cx="5400040" cy="1016635"/>
-            <wp:effectExtent l="19050" t="19050" r="10160" b="12065"/>
+          <wp:inline distT="0" distB="0" distL="0" distR="0" wp14:anchorId="36EEFA6E" wp14:editId="47CF1692">
+            <wp:extent cx="4705350" cy="885850"/>
+            <wp:effectExtent l="19050" t="19050" r="19050" b="28575"/>
             <wp:docPr id="14" name="Imagen 14"/>
             <wp:cNvGraphicFramePr>
               <a:graphicFrameLocks xmlns:a="http://schemas.openxmlformats.org/drawingml/2006/main" noChangeAspect="1"/>
@@ -3321,7 +3378,7 @@
                   <pic:spPr>
                     <a:xfrm>
                       <a:off x="0" y="0"/>
-                      <a:ext cx="5400040" cy="1016635"/>
+                      <a:ext cx="4787072" cy="901235"/>
                     </a:xfrm>
                     <a:prstGeom prst="rect">
                       <a:avLst/>
@@ -3391,20 +3448,32 @@
     <w:p>
       <w:pPr>
         <w:ind w:left="696"/>
-      </w:pPr>
-      <w:r>
-        <w:t>Aunque hay redundancias en e</w:t>
-      </w:r>
-      <w:r>
-        <w:t xml:space="preserve">l programa para prevenir errores de formato </w:t>
-      </w:r>
-      <w:r>
+        <w:rPr>
+          <w:u w:val="single"/>
+        </w:rPr>
+      </w:pPr>
+      <w:r>
+        <w:rPr>
+          <w:u w:val="single"/>
+        </w:rPr>
+        <w:t xml:space="preserve">Aunque hay redundancias en el programa para prevenir errores de formato </w:t>
+      </w:r>
+      <w:r>
+        <w:rPr>
+          <w:u w:val="single"/>
+        </w:rPr>
         <w:t xml:space="preserve">(formato de fechas, tipo de separador en csv, nomenclatura de puntos decimales, </w:t>
       </w:r>
       <w:r>
+        <w:rPr>
+          <w:u w:val="single"/>
+        </w:rPr>
         <w:t>etc.</w:t>
       </w:r>
       <w:r>
+        <w:rPr>
+          <w:u w:val="single"/>
+        </w:rPr>
         <w:t xml:space="preserve">) es mejor ser lo mas cuidadoso posible con ello para prevenir comportamientos inesperados. </w:t>
       </w:r>
     </w:p>
@@ -7226,7 +7295,6 @@
         <w:docPartUnique/>
       </w:docPartObj>
     </w:sdtPr>
-    <w:sdtEndPr/>
     <w:sdtContent>
       <w:p>
         <w:pPr>
@@ -9425,7 +9493,7 @@
 </file>
 
 <file path=customXml/itemProps1.xml><?xml version="1.0" encoding="utf-8"?>
-<ds:datastoreItem xmlns:ds="http://schemas.openxmlformats.org/officeDocument/2006/customXml" ds:itemID="{225C0FE5-A376-4364-884C-67B7CF1F420A}">
+<ds:datastoreItem xmlns:ds="http://schemas.openxmlformats.org/officeDocument/2006/customXml" ds:itemID="{8E1267D0-A15E-45F6-89AC-295B99FD3885}">
   <ds:schemaRefs>
     <ds:schemaRef ds:uri="http://schemas.openxmlformats.org/officeDocument/2006/bibliography"/>
   </ds:schemaRefs>

</xml_diff>